<commit_message>
back up of notes
</commit_message>
<xml_diff>
--- a/Max_Notes_backup/Section_11.docx
+++ b/Max_Notes_backup/Section_11.docx
@@ -55,65 +55,17 @@
           <w:szCs w:val="16"/>
           <w:lang w:val="en-IN"/>
         </w:rPr>
-        <w:t xml:space="preserve">The </w:t>
-      </w:r>
-      <w:proofErr w:type="spellStart"/>
-      <w:r>
-        <w:rPr>
-          <w:sz w:val="18"/>
-          <w:szCs w:val="16"/>
-          <w:lang w:val="en-IN"/>
-        </w:rPr>
-        <w:t>useEffect</w:t>
-      </w:r>
-      <w:proofErr w:type="spellEnd"/>
-      <w:r>
-        <w:rPr>
-          <w:sz w:val="18"/>
-          <w:szCs w:val="16"/>
-          <w:lang w:val="en-IN"/>
-        </w:rPr>
-        <w:t xml:space="preserve"> Hook allows you to perform side effects in your components. Some examples of side effects are: fetching data, directly updating the DOM, and timers. </w:t>
-      </w:r>
-      <w:proofErr w:type="spellStart"/>
-      <w:r>
-        <w:rPr>
-          <w:sz w:val="18"/>
-          <w:szCs w:val="16"/>
-          <w:lang w:val="en-IN"/>
-        </w:rPr>
-        <w:t>useEffect</w:t>
-      </w:r>
-      <w:proofErr w:type="spellEnd"/>
-      <w:r>
-        <w:rPr>
-          <w:sz w:val="18"/>
-          <w:szCs w:val="16"/>
-          <w:lang w:val="en-IN"/>
-        </w:rPr>
-        <w:t xml:space="preserve"> accepts two arguments. The second argument is optional.   </w:t>
-      </w:r>
-      <w:proofErr w:type="spellStart"/>
-      <w:r>
-        <w:rPr>
-          <w:b/>
-          <w:bCs/>
-          <w:sz w:val="18"/>
-          <w:szCs w:val="16"/>
-          <w:lang w:val="en-IN"/>
-        </w:rPr>
-        <w:t>useEffect</w:t>
-      </w:r>
-      <w:proofErr w:type="spellEnd"/>
-      <w:r>
-        <w:rPr>
-          <w:b/>
-          <w:bCs/>
-          <w:sz w:val="18"/>
-          <w:szCs w:val="16"/>
-          <w:lang w:val="en-IN"/>
-        </w:rPr>
-        <w:t>(&lt;function&gt;, &lt;dependency&gt;)</w:t>
+        <w:t xml:space="preserve">The useEffect Hook allows you to perform side effects in your components. Some examples of side effects are: fetching data, directly updating the DOM, and timers. useEffect accepts two arguments. The second argument is optional.   </w:t>
+      </w:r>
+      <w:r>
+        <w:rPr>
+          <w:b/>
+          <w:bCs/>
+          <w:sz w:val="18"/>
+          <w:szCs w:val="16"/>
+          <w:lang w:val="en-IN"/>
+        </w:rPr>
+        <w:t>useEffect(&lt;function&gt;, &lt;dependency&gt;)</w:t>
       </w:r>
       <w:r>
         <w:rPr>
@@ -173,25 +125,7 @@
           <w:szCs w:val="16"/>
           <w:lang w:val="en-IN"/>
         </w:rPr>
-        <w:t xml:space="preserve">Evaluate and Render JSX, </w:t>
-      </w:r>
-      <w:proofErr w:type="gramStart"/>
-      <w:r>
-        <w:rPr>
-          <w:sz w:val="18"/>
-          <w:szCs w:val="16"/>
-          <w:lang w:val="en-IN"/>
-        </w:rPr>
-        <w:t>Manage</w:t>
-      </w:r>
-      <w:proofErr w:type="gramEnd"/>
-      <w:r>
-        <w:rPr>
-          <w:sz w:val="18"/>
-          <w:szCs w:val="16"/>
-          <w:lang w:val="en-IN"/>
-        </w:rPr>
-        <w:t xml:space="preserve"> state and props, react to ser events and input. Reevaluate component on state and prop changes.</w:t>
+        <w:t>Evaluate and Render JSX, Manage state and props, react to ser events and input. Reevaluate component on state and prop changes.</w:t>
       </w:r>
     </w:p>
     <w:p>
@@ -209,23 +143,13 @@
           <w:lang w:val="en-IN"/>
         </w:rPr>
       </w:pPr>
-      <w:proofErr w:type="spellStart"/>
-      <w:r>
-        <w:rPr>
-          <w:sz w:val="18"/>
-          <w:szCs w:val="16"/>
-          <w:lang w:val="en-IN"/>
-        </w:rPr>
-        <w:t>UseState</w:t>
-      </w:r>
-      <w:proofErr w:type="spellEnd"/>
-      <w:r>
-        <w:rPr>
-          <w:sz w:val="18"/>
-          <w:szCs w:val="16"/>
-          <w:lang w:val="en-IN"/>
-        </w:rPr>
-        <w:t>, Props, lift the state etc.</w:t>
+      <w:r>
+        <w:rPr>
+          <w:sz w:val="18"/>
+          <w:szCs w:val="16"/>
+          <w:lang w:val="en-IN"/>
+        </w:rPr>
+        <w:t>UseState, Props, lift the state etc.</w:t>
       </w:r>
     </w:p>
     <w:p>
@@ -365,25 +289,7 @@
           <w:szCs w:val="16"/>
           <w:lang w:val="en-IN"/>
         </w:rPr>
-        <w:t xml:space="preserve">Well, so you send a request using a main state function, then based on the response of the </w:t>
-      </w:r>
-      <w:proofErr w:type="gramStart"/>
-      <w:r>
-        <w:rPr>
-          <w:sz w:val="18"/>
-          <w:szCs w:val="16"/>
-          <w:lang w:val="en-IN"/>
-        </w:rPr>
-        <w:t>request,  you</w:t>
-      </w:r>
-      <w:proofErr w:type="gramEnd"/>
-      <w:r>
-        <w:rPr>
-          <w:sz w:val="18"/>
-          <w:szCs w:val="16"/>
-          <w:lang w:val="en-IN"/>
-        </w:rPr>
-        <w:t xml:space="preserve"> would be changing some output on website, which will again cause a change in state, then it would again cause an http request to fetch new stuff, so causing an infinite loop.</w:t>
+        <w:t>Well, so you send a request using a main state function, then based on the response of the request,  you would be changing some output on website, which will again cause a change in state, then it would again cause an http request to fetch new stuff, so causing an infinite loop.</w:t>
       </w:r>
     </w:p>
     <w:p>
@@ -401,27 +307,15 @@
           <w:lang w:val="en-IN"/>
         </w:rPr>
       </w:pPr>
-      <w:proofErr w:type="spellStart"/>
-      <w:r>
-        <w:rPr>
-          <w:b/>
-          <w:bCs/>
-          <w:sz w:val="18"/>
-          <w:szCs w:val="16"/>
-          <w:lang w:val="en-IN"/>
-        </w:rPr>
-        <w:t>useEffect</w:t>
-      </w:r>
-      <w:proofErr w:type="spellEnd"/>
-      <w:r>
-        <w:rPr>
-          <w:b/>
-          <w:bCs/>
-          <w:sz w:val="18"/>
-          <w:szCs w:val="16"/>
-          <w:lang w:val="en-IN"/>
-        </w:rPr>
-        <w:t xml:space="preserve"> hook:</w:t>
+      <w:r>
+        <w:rPr>
+          <w:b/>
+          <w:bCs/>
+          <w:sz w:val="18"/>
+          <w:szCs w:val="16"/>
+          <w:lang w:val="en-IN"/>
+        </w:rPr>
+        <w:t>useEffect hook:</w:t>
       </w:r>
       <w:r>
         <w:rPr>
@@ -447,27 +341,15 @@
           <w:lang w:val="en-IN"/>
         </w:rPr>
       </w:pPr>
-      <w:proofErr w:type="spellStart"/>
-      <w:r>
-        <w:rPr>
-          <w:b/>
-          <w:bCs/>
-          <w:sz w:val="18"/>
-          <w:szCs w:val="16"/>
-          <w:lang w:val="en-IN"/>
-        </w:rPr>
-        <w:t>UseEffect</w:t>
-      </w:r>
-      <w:proofErr w:type="spellEnd"/>
-      <w:r>
-        <w:rPr>
-          <w:b/>
-          <w:bCs/>
-          <w:sz w:val="18"/>
-          <w:szCs w:val="16"/>
-          <w:lang w:val="en-IN"/>
-        </w:rPr>
-        <w:t xml:space="preserve"> Hook:</w:t>
+      <w:r>
+        <w:rPr>
+          <w:b/>
+          <w:bCs/>
+          <w:sz w:val="18"/>
+          <w:szCs w:val="16"/>
+          <w:lang w:val="en-IN"/>
+        </w:rPr>
+        <w:t>UseEffect Hook:</w:t>
       </w:r>
     </w:p>
     <w:p>
@@ -510,7 +392,7 @@
                     <pic:cNvPicPr/>
                   </pic:nvPicPr>
                   <pic:blipFill>
-                    <a:blip r:embed="rId5"/>
+                    <a:blip r:embed="rId6"/>
                     <a:stretch>
                       <a:fillRect/>
                     </a:stretch>
@@ -604,7 +486,7 @@
                     <pic:cNvPicPr/>
                   </pic:nvPicPr>
                   <pic:blipFill>
-                    <a:blip r:embed="rId6"/>
+                    <a:blip r:embed="rId7"/>
                     <a:stretch>
                       <a:fillRect/>
                     </a:stretch>
@@ -712,63 +594,7 @@
           <w:szCs w:val="16"/>
           <w:lang w:val="en-IN"/>
         </w:rPr>
-        <w:t xml:space="preserve"> We use </w:t>
-      </w:r>
-      <w:proofErr w:type="spellStart"/>
-      <w:proofErr w:type="gramStart"/>
-      <w:r>
-        <w:rPr>
-          <w:sz w:val="18"/>
-          <w:szCs w:val="16"/>
-          <w:lang w:val="en-IN"/>
-        </w:rPr>
-        <w:t>setTimeout</w:t>
-      </w:r>
-      <w:proofErr w:type="spellEnd"/>
-      <w:r>
-        <w:rPr>
-          <w:sz w:val="18"/>
-          <w:szCs w:val="16"/>
-          <w:lang w:val="en-IN"/>
-        </w:rPr>
-        <w:t>(</w:t>
-      </w:r>
-      <w:proofErr w:type="spellStart"/>
-      <w:proofErr w:type="gramEnd"/>
-      <w:r>
-        <w:rPr>
-          <w:sz w:val="18"/>
-          <w:szCs w:val="16"/>
-          <w:lang w:val="en-IN"/>
-        </w:rPr>
-        <w:t>arrowFunction</w:t>
-      </w:r>
-      <w:proofErr w:type="spellEnd"/>
-      <w:r>
-        <w:rPr>
-          <w:sz w:val="18"/>
-          <w:szCs w:val="16"/>
-          <w:lang w:val="en-IN"/>
-        </w:rPr>
-        <w:t xml:space="preserve">, timeout duration in </w:t>
-      </w:r>
-      <w:proofErr w:type="spellStart"/>
-      <w:r>
-        <w:rPr>
-          <w:sz w:val="18"/>
-          <w:szCs w:val="16"/>
-          <w:lang w:val="en-IN"/>
-        </w:rPr>
-        <w:t>ms</w:t>
-      </w:r>
-      <w:proofErr w:type="spellEnd"/>
-      <w:r>
-        <w:rPr>
-          <w:sz w:val="18"/>
-          <w:szCs w:val="16"/>
-          <w:lang w:val="en-IN"/>
-        </w:rPr>
-        <w:t>) function to check after delay of 500ms</w:t>
+        <w:t xml:space="preserve"> We use setTimeout(arrowFunction, timeout duration in ms) function to check after delay of 500ms</w:t>
       </w:r>
       <w:r>
         <w:rPr>
@@ -800,51 +626,15 @@
           <w:szCs w:val="16"/>
           <w:lang w:val="en-IN"/>
         </w:rPr>
-        <w:t xml:space="preserve">We clear it after each key stroke, and only use the last keystroke whose timer is cleared at </w:t>
-      </w:r>
-      <w:proofErr w:type="gramStart"/>
-      <w:r>
-        <w:rPr>
-          <w:sz w:val="18"/>
-          <w:szCs w:val="16"/>
-          <w:lang w:val="en-IN"/>
-        </w:rPr>
-        <w:t>end.</w:t>
-      </w:r>
-      <w:r>
-        <w:rPr>
-          <w:sz w:val="18"/>
-          <w:szCs w:val="16"/>
-          <w:lang w:val="en-IN"/>
-        </w:rPr>
-        <w:t>&lt;</w:t>
-      </w:r>
-      <w:proofErr w:type="gramEnd"/>
-      <w:r>
-        <w:rPr>
-          <w:sz w:val="18"/>
-          <w:szCs w:val="16"/>
-          <w:lang w:val="en-IN"/>
-        </w:rPr>
-        <w:t xml:space="preserve">-- through </w:t>
-      </w:r>
-      <w:proofErr w:type="spellStart"/>
-      <w:r>
-        <w:rPr>
-          <w:sz w:val="18"/>
-          <w:szCs w:val="16"/>
-          <w:lang w:val="en-IN"/>
-        </w:rPr>
-        <w:t>useEffect</w:t>
-      </w:r>
-      <w:proofErr w:type="spellEnd"/>
-      <w:r>
-        <w:rPr>
-          <w:sz w:val="18"/>
-          <w:szCs w:val="16"/>
-          <w:lang w:val="en-IN"/>
-        </w:rPr>
-        <w:t>.</w:t>
+        <w:t>We clear it after each key stroke, and only use the last keystroke whose timer is cleared at end.</w:t>
+      </w:r>
+      <w:r>
+        <w:rPr>
+          <w:sz w:val="18"/>
+          <w:szCs w:val="16"/>
+          <w:lang w:val="en-IN"/>
+        </w:rPr>
+        <w:t>&lt;-- through useEffect.</w:t>
       </w:r>
     </w:p>
     <w:p>
@@ -870,20 +660,8 @@
           <w:szCs w:val="16"/>
           <w:lang w:val="en-IN"/>
         </w:rPr>
-        <w:t xml:space="preserve">Returning using </w:t>
-      </w:r>
-      <w:proofErr w:type="spellStart"/>
-      <w:r>
-        <w:rPr>
-          <w:b/>
-          <w:bCs/>
-          <w:sz w:val="18"/>
-          <w:szCs w:val="16"/>
-          <w:lang w:val="en-IN"/>
-        </w:rPr>
-        <w:t>UseEfect</w:t>
-      </w:r>
-      <w:proofErr w:type="spellEnd"/>
+        <w:t>Returning using UseEfect</w:t>
+      </w:r>
     </w:p>
     <w:p>
       <w:pPr>
@@ -916,8 +694,6 @@
         </w:rPr>
         <w:t> </w:t>
       </w:r>
-      <w:proofErr w:type="spellStart"/>
-      <w:proofErr w:type="gramStart"/>
       <w:r>
         <w:rPr>
           <w:rFonts w:ascii="Consolas" w:eastAsia="Times New Roman" w:hAnsi="Consolas" w:cs="Times New Roman"/>
@@ -930,7 +706,6 @@
         </w:rPr>
         <w:t>useEffect</w:t>
       </w:r>
-      <w:proofErr w:type="spellEnd"/>
       <w:r>
         <w:rPr>
           <w:rFonts w:ascii="Consolas" w:eastAsia="Times New Roman" w:hAnsi="Consolas" w:cs="Times New Roman"/>
@@ -941,9 +716,20 @@
           <w:lang w:val="en-IN" w:eastAsia="en-IN"/>
           <w14:ligatures w14:val="none"/>
         </w:rPr>
-        <w:t>(</w:t>
-      </w:r>
-      <w:proofErr w:type="gramEnd"/>
+        <w:t xml:space="preserve">(() </w:t>
+      </w:r>
+      <w:r>
+        <w:rPr>
+          <w:rFonts w:ascii="Consolas" w:eastAsia="Times New Roman" w:hAnsi="Consolas" w:cs="Times New Roman"/>
+          <w:color w:val="569CD6"/>
+          <w:kern w:val="0"/>
+          <w:sz w:val="23"/>
+          <w:szCs w:val="23"/>
+          <w:lang w:val="en-IN" w:eastAsia="en-IN"/>
+          <w14:ligatures w14:val="none"/>
+        </w:rPr>
+        <w:t>=&gt;</w:t>
+      </w:r>
       <w:r>
         <w:rPr>
           <w:rFonts w:ascii="Consolas" w:eastAsia="Times New Roman" w:hAnsi="Consolas" w:cs="Times New Roman"/>
@@ -954,7 +740,139 @@
           <w:lang w:val="en-IN" w:eastAsia="en-IN"/>
           <w14:ligatures w14:val="none"/>
         </w:rPr>
-        <w:t xml:space="preserve">() </w:t>
+        <w:t xml:space="preserve"> {</w:t>
+      </w:r>
+    </w:p>
+    <w:p>
+      <w:pPr>
+        <w:pStyle w:val="ListParagraph"/>
+        <w:numPr>
+          <w:ilvl w:val="0"/>
+          <w:numId w:val="1"/>
+        </w:numPr>
+        <w:shd w:val="clear" w:color="auto" w:fill="1F1F1F"/>
+        <w:spacing w:after="0" w:line="300" w:lineRule="atLeast"/>
+        <w:rPr>
+          <w:rFonts w:ascii="Consolas" w:eastAsia="Times New Roman" w:hAnsi="Consolas" w:cs="Times New Roman"/>
+          <w:color w:val="CCCCCC"/>
+          <w:kern w:val="0"/>
+          <w:sz w:val="23"/>
+          <w:szCs w:val="23"/>
+          <w:lang w:val="en-IN" w:eastAsia="en-IN"/>
+          <w14:ligatures w14:val="none"/>
+        </w:rPr>
+      </w:pPr>
+      <w:r>
+        <w:rPr>
+          <w:rFonts w:ascii="Consolas" w:eastAsia="Times New Roman" w:hAnsi="Consolas" w:cs="Times New Roman"/>
+          <w:color w:val="CCCCCC"/>
+          <w:kern w:val="0"/>
+          <w:sz w:val="23"/>
+          <w:szCs w:val="23"/>
+          <w:lang w:val="en-IN" w:eastAsia="en-IN"/>
+          <w14:ligatures w14:val="none"/>
+        </w:rPr>
+        <w:t xml:space="preserve">    </w:t>
+      </w:r>
+      <w:r>
+        <w:rPr>
+          <w:rFonts w:ascii="Consolas" w:eastAsia="Times New Roman" w:hAnsi="Consolas" w:cs="Times New Roman"/>
+          <w:color w:val="9CDCFE"/>
+          <w:kern w:val="0"/>
+          <w:sz w:val="23"/>
+          <w:szCs w:val="23"/>
+          <w:lang w:val="en-IN" w:eastAsia="en-IN"/>
+          <w14:ligatures w14:val="none"/>
+        </w:rPr>
+        <w:t>first</w:t>
+      </w:r>
+    </w:p>
+    <w:p>
+      <w:pPr>
+        <w:pStyle w:val="ListParagraph"/>
+        <w:numPr>
+          <w:ilvl w:val="0"/>
+          <w:numId w:val="1"/>
+        </w:numPr>
+        <w:shd w:val="clear" w:color="auto" w:fill="1F1F1F"/>
+        <w:spacing w:after="0" w:line="300" w:lineRule="atLeast"/>
+        <w:rPr>
+          <w:rFonts w:ascii="Consolas" w:eastAsia="Times New Roman" w:hAnsi="Consolas" w:cs="Times New Roman"/>
+          <w:color w:val="CCCCCC"/>
+          <w:kern w:val="0"/>
+          <w:sz w:val="23"/>
+          <w:szCs w:val="23"/>
+          <w:lang w:val="en-IN" w:eastAsia="en-IN"/>
+          <w14:ligatures w14:val="none"/>
+        </w:rPr>
+      </w:pPr>
+      <w:r>
+        <w:rPr>
+          <w:rFonts w:ascii="Consolas" w:eastAsia="Times New Roman" w:hAnsi="Consolas" w:cs="Times New Roman"/>
+          <w:color w:val="CCCCCC"/>
+          <w:kern w:val="0"/>
+          <w:sz w:val="23"/>
+          <w:szCs w:val="23"/>
+          <w:lang w:val="en-IN" w:eastAsia="en-IN"/>
+          <w14:ligatures w14:val="none"/>
+        </w:rPr>
+        <w:t xml:space="preserve">  </w:t>
+      </w:r>
+    </w:p>
+    <w:p>
+      <w:pPr>
+        <w:pStyle w:val="ListParagraph"/>
+        <w:numPr>
+          <w:ilvl w:val="0"/>
+          <w:numId w:val="1"/>
+        </w:numPr>
+        <w:shd w:val="clear" w:color="auto" w:fill="1F1F1F"/>
+        <w:spacing w:after="0" w:line="300" w:lineRule="atLeast"/>
+        <w:rPr>
+          <w:rFonts w:ascii="Consolas" w:eastAsia="Times New Roman" w:hAnsi="Consolas" w:cs="Times New Roman"/>
+          <w:color w:val="CCCCCC"/>
+          <w:kern w:val="0"/>
+          <w:sz w:val="23"/>
+          <w:szCs w:val="23"/>
+          <w:lang w:val="en-IN" w:eastAsia="en-IN"/>
+          <w14:ligatures w14:val="none"/>
+        </w:rPr>
+      </w:pPr>
+      <w:r>
+        <w:rPr>
+          <w:rFonts w:ascii="Consolas" w:eastAsia="Times New Roman" w:hAnsi="Consolas" w:cs="Times New Roman"/>
+          <w:color w:val="CCCCCC"/>
+          <w:kern w:val="0"/>
+          <w:sz w:val="23"/>
+          <w:szCs w:val="23"/>
+          <w:lang w:val="en-IN" w:eastAsia="en-IN"/>
+          <w14:ligatures w14:val="none"/>
+        </w:rPr>
+        <w:t xml:space="preserve">    </w:t>
+      </w:r>
+      <w:r>
+        <w:rPr>
+          <w:rFonts w:ascii="Consolas" w:eastAsia="Times New Roman" w:hAnsi="Consolas" w:cs="Times New Roman"/>
+          <w:color w:val="C586C0"/>
+          <w:kern w:val="0"/>
+          <w:sz w:val="23"/>
+          <w:szCs w:val="23"/>
+          <w:lang w:val="en-IN" w:eastAsia="en-IN"/>
+          <w14:ligatures w14:val="none"/>
+        </w:rPr>
+        <w:t>return</w:t>
+      </w:r>
+      <w:r>
+        <w:rPr>
+          <w:rFonts w:ascii="Consolas" w:eastAsia="Times New Roman" w:hAnsi="Consolas" w:cs="Times New Roman"/>
+          <w:color w:val="CCCCCC"/>
+          <w:kern w:val="0"/>
+          <w:sz w:val="23"/>
+          <w:szCs w:val="23"/>
+          <w:lang w:val="en-IN" w:eastAsia="en-IN"/>
+          <w14:ligatures w14:val="none"/>
+        </w:rPr>
+        <w:t xml:space="preserve"> () </w:t>
       </w:r>
       <w:r>
         <w:rPr>
@@ -1010,7 +928,7 @@
           <w:lang w:val="en-IN" w:eastAsia="en-IN"/>
           <w14:ligatures w14:val="none"/>
         </w:rPr>
-        <w:t xml:space="preserve">    </w:t>
+        <w:t xml:space="preserve">      </w:t>
       </w:r>
       <w:r>
         <w:rPr>
@@ -1022,7 +940,7 @@
           <w:lang w:val="en-IN" w:eastAsia="en-IN"/>
           <w14:ligatures w14:val="none"/>
         </w:rPr>
-        <w:t>first</w:t>
+        <w:t>second</w:t>
       </w:r>
     </w:p>
     <w:p>
@@ -1054,7 +972,7 @@
           <w:lang w:val="en-IN" w:eastAsia="en-IN"/>
           <w14:ligatures w14:val="none"/>
         </w:rPr>
-        <w:t xml:space="preserve">  </w:t>
+        <w:t>    }</w:t>
       </w:r>
     </w:p>
     <w:p>
@@ -1086,19 +1004,19 @@
           <w:lang w:val="en-IN" w:eastAsia="en-IN"/>
           <w14:ligatures w14:val="none"/>
         </w:rPr>
-        <w:t xml:space="preserve">    </w:t>
+        <w:t>  }, [</w:t>
       </w:r>
       <w:r>
         <w:rPr>
           <w:rFonts w:ascii="Consolas" w:eastAsia="Times New Roman" w:hAnsi="Consolas" w:cs="Times New Roman"/>
-          <w:color w:val="C586C0"/>
+          <w:color w:val="9CDCFE"/>
           <w:kern w:val="0"/>
           <w:sz w:val="23"/>
           <w:szCs w:val="23"/>
           <w:lang w:val="en-IN" w:eastAsia="en-IN"/>
           <w14:ligatures w14:val="none"/>
         </w:rPr>
-        <w:t>return</w:t>
+        <w:t>third</w:t>
       </w:r>
       <w:r>
         <w:rPr>
@@ -1110,21 +1028,18 @@
           <w:lang w:val="en-IN" w:eastAsia="en-IN"/>
           <w14:ligatures w14:val="none"/>
         </w:rPr>
-        <w:t xml:space="preserve"> () </w:t>
-      </w:r>
-      <w:r>
-        <w:rPr>
-          <w:rFonts w:ascii="Consolas" w:eastAsia="Times New Roman" w:hAnsi="Consolas" w:cs="Times New Roman"/>
-          <w:color w:val="569CD6"/>
-          <w:kern w:val="0"/>
-          <w:sz w:val="23"/>
-          <w:szCs w:val="23"/>
-          <w:lang w:val="en-IN" w:eastAsia="en-IN"/>
-          <w14:ligatures w14:val="none"/>
-        </w:rPr>
-        <w:t>=&gt;</w:t>
-      </w:r>
-      <w:r>
+        <w:t>])</w:t>
+      </w:r>
+    </w:p>
+    <w:p>
+      <w:pPr>
+        <w:pStyle w:val="ListParagraph"/>
+        <w:numPr>
+          <w:ilvl w:val="0"/>
+          <w:numId w:val="1"/>
+        </w:numPr>
+        <w:shd w:val="clear" w:color="auto" w:fill="1F1F1F"/>
+        <w:spacing w:after="0" w:line="300" w:lineRule="atLeast"/>
         <w:rPr>
           <w:rFonts w:ascii="Consolas" w:eastAsia="Times New Roman" w:hAnsi="Consolas" w:cs="Times New Roman"/>
           <w:color w:val="CCCCCC"/>
@@ -1134,18 +1049,8 @@
           <w:lang w:val="en-IN" w:eastAsia="en-IN"/>
           <w14:ligatures w14:val="none"/>
         </w:rPr>
-        <w:t xml:space="preserve"> {</w:t>
-      </w:r>
-    </w:p>
-    <w:p>
-      <w:pPr>
-        <w:pStyle w:val="ListParagraph"/>
-        <w:numPr>
-          <w:ilvl w:val="0"/>
-          <w:numId w:val="1"/>
-        </w:numPr>
-        <w:shd w:val="clear" w:color="auto" w:fill="1F1F1F"/>
-        <w:spacing w:after="0" w:line="300" w:lineRule="atLeast"/>
+      </w:pPr>
+      <w:r>
         <w:rPr>
           <w:rFonts w:ascii="Consolas" w:eastAsia="Times New Roman" w:hAnsi="Consolas" w:cs="Times New Roman"/>
           <w:color w:val="CCCCCC"/>
@@ -1155,30 +1060,7 @@
           <w:lang w:val="en-IN" w:eastAsia="en-IN"/>
           <w14:ligatures w14:val="none"/>
         </w:rPr>
-      </w:pPr>
-      <w:r>
-        <w:rPr>
-          <w:rFonts w:ascii="Consolas" w:eastAsia="Times New Roman" w:hAnsi="Consolas" w:cs="Times New Roman"/>
-          <w:color w:val="CCCCCC"/>
-          <w:kern w:val="0"/>
-          <w:sz w:val="23"/>
-          <w:szCs w:val="23"/>
-          <w:lang w:val="en-IN" w:eastAsia="en-IN"/>
-          <w14:ligatures w14:val="none"/>
-        </w:rPr>
-        <w:t xml:space="preserve">      </w:t>
-      </w:r>
-      <w:r>
-        <w:rPr>
-          <w:rFonts w:ascii="Consolas" w:eastAsia="Times New Roman" w:hAnsi="Consolas" w:cs="Times New Roman"/>
-          <w:color w:val="9CDCFE"/>
-          <w:kern w:val="0"/>
-          <w:sz w:val="23"/>
-          <w:szCs w:val="23"/>
-          <w:lang w:val="en-IN" w:eastAsia="en-IN"/>
-          <w14:ligatures w14:val="none"/>
-        </w:rPr>
-        <w:t>second</w:t>
+        <w:t xml:space="preserve">  </w:t>
       </w:r>
     </w:p>
     <w:p>
@@ -1188,126 +1070,6 @@
           <w:ilvl w:val="0"/>
           <w:numId w:val="1"/>
         </w:numPr>
-        <w:shd w:val="clear" w:color="auto" w:fill="1F1F1F"/>
-        <w:spacing w:after="0" w:line="300" w:lineRule="atLeast"/>
-        <w:rPr>
-          <w:rFonts w:ascii="Consolas" w:eastAsia="Times New Roman" w:hAnsi="Consolas" w:cs="Times New Roman"/>
-          <w:color w:val="CCCCCC"/>
-          <w:kern w:val="0"/>
-          <w:sz w:val="23"/>
-          <w:szCs w:val="23"/>
-          <w:lang w:val="en-IN" w:eastAsia="en-IN"/>
-          <w14:ligatures w14:val="none"/>
-        </w:rPr>
-      </w:pPr>
-      <w:r>
-        <w:rPr>
-          <w:rFonts w:ascii="Consolas" w:eastAsia="Times New Roman" w:hAnsi="Consolas" w:cs="Times New Roman"/>
-          <w:color w:val="CCCCCC"/>
-          <w:kern w:val="0"/>
-          <w:sz w:val="23"/>
-          <w:szCs w:val="23"/>
-          <w:lang w:val="en-IN" w:eastAsia="en-IN"/>
-          <w14:ligatures w14:val="none"/>
-        </w:rPr>
-        <w:t>    }</w:t>
-      </w:r>
-    </w:p>
-    <w:p>
-      <w:pPr>
-        <w:pStyle w:val="ListParagraph"/>
-        <w:numPr>
-          <w:ilvl w:val="0"/>
-          <w:numId w:val="1"/>
-        </w:numPr>
-        <w:shd w:val="clear" w:color="auto" w:fill="1F1F1F"/>
-        <w:spacing w:after="0" w:line="300" w:lineRule="atLeast"/>
-        <w:rPr>
-          <w:rFonts w:ascii="Consolas" w:eastAsia="Times New Roman" w:hAnsi="Consolas" w:cs="Times New Roman"/>
-          <w:color w:val="CCCCCC"/>
-          <w:kern w:val="0"/>
-          <w:sz w:val="23"/>
-          <w:szCs w:val="23"/>
-          <w:lang w:val="en-IN" w:eastAsia="en-IN"/>
-          <w14:ligatures w14:val="none"/>
-        </w:rPr>
-      </w:pPr>
-      <w:r>
-        <w:rPr>
-          <w:rFonts w:ascii="Consolas" w:eastAsia="Times New Roman" w:hAnsi="Consolas" w:cs="Times New Roman"/>
-          <w:color w:val="CCCCCC"/>
-          <w:kern w:val="0"/>
-          <w:sz w:val="23"/>
-          <w:szCs w:val="23"/>
-          <w:lang w:val="en-IN" w:eastAsia="en-IN"/>
-          <w14:ligatures w14:val="none"/>
-        </w:rPr>
-        <w:t>  }, [</w:t>
-      </w:r>
-      <w:r>
-        <w:rPr>
-          <w:rFonts w:ascii="Consolas" w:eastAsia="Times New Roman" w:hAnsi="Consolas" w:cs="Times New Roman"/>
-          <w:color w:val="9CDCFE"/>
-          <w:kern w:val="0"/>
-          <w:sz w:val="23"/>
-          <w:szCs w:val="23"/>
-          <w:lang w:val="en-IN" w:eastAsia="en-IN"/>
-          <w14:ligatures w14:val="none"/>
-        </w:rPr>
-        <w:t>third</w:t>
-      </w:r>
-      <w:r>
-        <w:rPr>
-          <w:rFonts w:ascii="Consolas" w:eastAsia="Times New Roman" w:hAnsi="Consolas" w:cs="Times New Roman"/>
-          <w:color w:val="CCCCCC"/>
-          <w:kern w:val="0"/>
-          <w:sz w:val="23"/>
-          <w:szCs w:val="23"/>
-          <w:lang w:val="en-IN" w:eastAsia="en-IN"/>
-          <w14:ligatures w14:val="none"/>
-        </w:rPr>
-        <w:t>])</w:t>
-      </w:r>
-    </w:p>
-    <w:p>
-      <w:pPr>
-        <w:pStyle w:val="ListParagraph"/>
-        <w:numPr>
-          <w:ilvl w:val="0"/>
-          <w:numId w:val="1"/>
-        </w:numPr>
-        <w:shd w:val="clear" w:color="auto" w:fill="1F1F1F"/>
-        <w:spacing w:after="0" w:line="300" w:lineRule="atLeast"/>
-        <w:rPr>
-          <w:rFonts w:ascii="Consolas" w:eastAsia="Times New Roman" w:hAnsi="Consolas" w:cs="Times New Roman"/>
-          <w:color w:val="CCCCCC"/>
-          <w:kern w:val="0"/>
-          <w:sz w:val="23"/>
-          <w:szCs w:val="23"/>
-          <w:lang w:val="en-IN" w:eastAsia="en-IN"/>
-          <w14:ligatures w14:val="none"/>
-        </w:rPr>
-      </w:pPr>
-      <w:r>
-        <w:rPr>
-          <w:rFonts w:ascii="Consolas" w:eastAsia="Times New Roman" w:hAnsi="Consolas" w:cs="Times New Roman"/>
-          <w:color w:val="CCCCCC"/>
-          <w:kern w:val="0"/>
-          <w:sz w:val="23"/>
-          <w:szCs w:val="23"/>
-          <w:lang w:val="en-IN" w:eastAsia="en-IN"/>
-          <w14:ligatures w14:val="none"/>
-        </w:rPr>
-        <w:t xml:space="preserve">  </w:t>
-      </w:r>
-    </w:p>
-    <w:p>
-      <w:pPr>
-        <w:pStyle w:val="ListParagraph"/>
-        <w:numPr>
-          <w:ilvl w:val="0"/>
-          <w:numId w:val="1"/>
-        </w:numPr>
         <w:rPr>
           <w:b/>
           <w:bCs/>
@@ -1334,83 +1096,17 @@
           <w:szCs w:val="16"/>
           <w:lang w:val="en-IN"/>
         </w:rPr>
-        <w:t xml:space="preserve"> before </w:t>
-      </w:r>
-      <w:proofErr w:type="spellStart"/>
-      <w:r>
-        <w:rPr>
-          <w:b/>
-          <w:bCs/>
-          <w:sz w:val="18"/>
-          <w:szCs w:val="16"/>
-          <w:lang w:val="en-IN"/>
-        </w:rPr>
-        <w:t>sideffect</w:t>
-      </w:r>
-      <w:proofErr w:type="spellEnd"/>
-      <w:r>
-        <w:rPr>
-          <w:b/>
-          <w:bCs/>
-          <w:sz w:val="18"/>
-          <w:szCs w:val="16"/>
-          <w:lang w:val="en-IN"/>
-        </w:rPr>
-        <w:t xml:space="preserve"> function execution and when the component is </w:t>
-      </w:r>
-      <w:proofErr w:type="gramStart"/>
-      <w:r>
-        <w:rPr>
-          <w:b/>
-          <w:bCs/>
-          <w:sz w:val="18"/>
-          <w:szCs w:val="16"/>
-          <w:lang w:val="en-IN"/>
-        </w:rPr>
-        <w:t>removed.</w:t>
-      </w:r>
-      <w:r>
-        <w:rPr>
-          <w:b/>
-          <w:bCs/>
-          <w:sz w:val="18"/>
-          <w:szCs w:val="16"/>
-          <w:lang w:val="en-IN"/>
-        </w:rPr>
-        <w:t>.</w:t>
-      </w:r>
-      <w:proofErr w:type="gramEnd"/>
-      <w:r>
-        <w:rPr>
-          <w:b/>
-          <w:bCs/>
-          <w:sz w:val="18"/>
-          <w:szCs w:val="16"/>
-          <w:lang w:val="en-IN"/>
-        </w:rPr>
-        <w:t xml:space="preserve"> It is returned inside the first function in </w:t>
-      </w:r>
-      <w:proofErr w:type="spellStart"/>
-      <w:r>
-        <w:rPr>
-          <w:b/>
-          <w:bCs/>
-          <w:sz w:val="18"/>
-          <w:szCs w:val="16"/>
-          <w:lang w:val="en-IN"/>
-        </w:rPr>
-        <w:t>useEffect</w:t>
-      </w:r>
-      <w:proofErr w:type="spellEnd"/>
-      <w:r>
-        <w:rPr>
-          <w:b/>
-          <w:bCs/>
-          <w:sz w:val="18"/>
-          <w:szCs w:val="16"/>
-          <w:lang w:val="en-IN"/>
-        </w:rPr>
-        <w:t>.</w:t>
+        <w:t xml:space="preserve"> before sideffect function execution and when the component is removed.</w:t>
+      </w:r>
+      <w:r>
+        <w:rPr>
+          <w:b/>
+          <w:bCs/>
+          <w:sz w:val="18"/>
+          <w:szCs w:val="16"/>
+          <w:lang w:val="en-IN"/>
+        </w:rPr>
+        <w:t>. It is returned inside the first function in useEffect.</w:t>
       </w:r>
       <w:r>
         <w:rPr>
@@ -1484,7 +1180,6 @@
           <w:lang w:val="en-IN"/>
         </w:rPr>
       </w:pPr>
-      <w:proofErr w:type="spellStart"/>
       <w:r>
         <w:rPr>
           <w:b/>
@@ -1492,10 +1187,8 @@
           <w:u w:val="single"/>
           <w:lang w:val="en-IN"/>
         </w:rPr>
-        <w:lastRenderedPageBreak/>
         <w:t>useEffectSummary</w:t>
       </w:r>
-      <w:proofErr w:type="spellEnd"/>
       <w:r>
         <w:rPr>
           <w:b/>
@@ -1529,6 +1222,7 @@
           <w:noProof/>
           <w:lang w:val="en-IN"/>
         </w:rPr>
+        <w:lastRenderedPageBreak/>
         <w:drawing>
           <wp:anchor distT="0" distB="0" distL="114300" distR="114300" simplePos="0" relativeHeight="251658240" behindDoc="0" locked="0" layoutInCell="1" allowOverlap="1" wp14:anchorId="067D3C67" wp14:editId="55F02A77">
             <wp:simplePos x="0" y="0"/>
@@ -1553,7 +1247,7 @@
                     <pic:cNvPicPr/>
                   </pic:nvPicPr>
                   <pic:blipFill>
-                    <a:blip r:embed="rId7" cstate="print">
+                    <a:blip r:embed="rId8" cstate="print">
                       <a:extLst>
                         <a:ext uri="{28A0092B-C50C-407E-A947-70E740481C1C}">
                           <a14:useLocalDpi xmlns:a14="http://schemas.microsoft.com/office/drawing/2010/main" val="0"/>
@@ -1589,35 +1283,7 @@
         <w:rPr>
           <w:lang w:val="en-IN"/>
         </w:rPr>
-        <w:t xml:space="preserve">After every component (in which it is </w:t>
-      </w:r>
-      <w:proofErr w:type="gramStart"/>
-      <w:r>
-        <w:rPr>
-          <w:lang w:val="en-IN"/>
-        </w:rPr>
-        <w:t>declared)  render</w:t>
-      </w:r>
-      <w:proofErr w:type="gramEnd"/>
-      <w:r>
-        <w:rPr>
-          <w:lang w:val="en-IN"/>
-        </w:rPr>
-        <w:t xml:space="preserve"> cycle, it changes and executes the </w:t>
-      </w:r>
-      <w:proofErr w:type="spellStart"/>
-      <w:r>
-        <w:rPr>
-          <w:lang w:val="en-IN"/>
-        </w:rPr>
-        <w:t>useffect</w:t>
-      </w:r>
-      <w:proofErr w:type="spellEnd"/>
-      <w:r>
-        <w:rPr>
-          <w:lang w:val="en-IN"/>
-        </w:rPr>
-        <w:t xml:space="preserve"> including the first time.</w:t>
+        <w:t>After every component (in which it is declared)  render cycle, it changes and executes the useffect including the first time.</w:t>
       </w:r>
       <w:r>
         <w:rPr>
@@ -1640,7 +1306,7 @@
                     <pic:cNvPicPr/>
                   </pic:nvPicPr>
                   <pic:blipFill>
-                    <a:blip r:embed="rId8"/>
+                    <a:blip r:embed="rId9"/>
                     <a:stretch>
                       <a:fillRect/>
                     </a:stretch>
@@ -1715,7 +1381,7 @@
                     <pic:cNvPicPr/>
                   </pic:nvPicPr>
                   <pic:blipFill>
-                    <a:blip r:embed="rId9" cstate="print">
+                    <a:blip r:embed="rId10" cstate="print">
                       <a:extLst>
                         <a:ext uri="{28A0092B-C50C-407E-A947-70E740481C1C}">
                           <a14:useLocalDpi xmlns:a14="http://schemas.microsoft.com/office/drawing/2010/main" val="0"/>
@@ -1757,35 +1423,7 @@
         <w:rPr>
           <w:lang w:val="en-IN"/>
         </w:rPr>
-        <w:t xml:space="preserve"> Only </w:t>
-      </w:r>
-      <w:proofErr w:type="spellStart"/>
-      <w:r>
-        <w:rPr>
-          <w:lang w:val="en-IN"/>
-        </w:rPr>
-        <w:t>clean up</w:t>
-      </w:r>
-      <w:proofErr w:type="spellEnd"/>
-      <w:r>
-        <w:rPr>
-          <w:lang w:val="en-IN"/>
-        </w:rPr>
-        <w:t xml:space="preserve"> will run not the </w:t>
-      </w:r>
-      <w:proofErr w:type="spellStart"/>
-      <w:r>
-        <w:rPr>
-          <w:lang w:val="en-IN"/>
-        </w:rPr>
-        <w:t>sideEffect</w:t>
-      </w:r>
-      <w:proofErr w:type="spellEnd"/>
-      <w:r>
-        <w:rPr>
-          <w:lang w:val="en-IN"/>
-        </w:rPr>
-        <w:t xml:space="preserve"> function.</w:t>
+        <w:t xml:space="preserve"> Only clean up will run not the sideEffect function.</w:t>
       </w:r>
       <w:r>
         <w:rPr>
@@ -1814,7 +1452,7 @@
                     <pic:cNvPicPr/>
                   </pic:nvPicPr>
                   <pic:blipFill>
-                    <a:blip r:embed="rId10"/>
+                    <a:blip r:embed="rId11"/>
                     <a:stretch>
                       <a:fillRect/>
                     </a:stretch>
@@ -1883,7 +1521,7 @@
                     <pic:cNvPicPr/>
                   </pic:nvPicPr>
                   <pic:blipFill>
-                    <a:blip r:embed="rId11" cstate="print">
+                    <a:blip r:embed="rId12" cstate="print">
                       <a:extLst>
                         <a:ext uri="{28A0092B-C50C-407E-A947-70E740481C1C}">
                           <a14:useLocalDpi xmlns:a14="http://schemas.microsoft.com/office/drawing/2010/main" val="0"/>
@@ -1912,19 +1550,11 @@
           </wp:anchor>
         </w:drawing>
       </w:r>
-      <w:proofErr w:type="gramStart"/>
-      <w:r>
-        <w:rPr>
-          <w:lang w:val="en-IN"/>
-        </w:rPr>
-        <w:t>Alternatively</w:t>
-      </w:r>
-      <w:proofErr w:type="gramEnd"/>
-      <w:r>
-        <w:rPr>
-          <w:lang w:val="en-IN"/>
-        </w:rPr>
-        <w:t xml:space="preserve"> if you have a dependency, whenever the evaluated dependency is changing</w:t>
+      <w:r>
+        <w:rPr>
+          <w:lang w:val="en-IN"/>
+        </w:rPr>
+        <w:t>Alternatively if you have a dependency, whenever the evaluated dependency is changing</w:t>
       </w:r>
       <w:r>
         <w:rPr>
@@ -1959,7 +1589,7 @@
                     <pic:cNvPicPr/>
                   </pic:nvPicPr>
                   <pic:blipFill>
-                    <a:blip r:embed="rId12"/>
+                    <a:blip r:embed="rId13"/>
                     <a:stretch>
                       <a:fillRect/>
                     </a:stretch>
@@ -1996,62 +1626,13 @@
         <w:rPr>
           <w:lang w:val="en-IN"/>
         </w:rPr>
-        <w:t xml:space="preserve"> because </w:t>
-      </w:r>
-      <w:proofErr w:type="spellStart"/>
-      <w:r>
-        <w:rPr>
-          <w:lang w:val="en-IN"/>
-        </w:rPr>
-        <w:t>enteredPassword</w:t>
-      </w:r>
-      <w:proofErr w:type="spellEnd"/>
-      <w:r>
-        <w:rPr>
-          <w:lang w:val="en-IN"/>
-        </w:rPr>
-        <w:t xml:space="preserve"> is a dependency</w:t>
-      </w:r>
-      <w:r>
-        <w:rPr>
-          <w:lang w:val="en-IN"/>
-        </w:rPr>
-        <w:t xml:space="preserve">. Before it, the </w:t>
-      </w:r>
-      <w:proofErr w:type="spellStart"/>
-      <w:r>
-        <w:rPr>
-          <w:lang w:val="en-IN"/>
-        </w:rPr>
-        <w:t>sideEffect</w:t>
-      </w:r>
-      <w:proofErr w:type="spellEnd"/>
-      <w:r>
-        <w:rPr>
-          <w:lang w:val="en-IN"/>
-        </w:rPr>
-        <w:t xml:space="preserve"> runs only once, and then clean up runs multiple times. But not </w:t>
-      </w:r>
-      <w:proofErr w:type="spellStart"/>
-      <w:r>
-        <w:rPr>
-          <w:lang w:val="en-IN"/>
-        </w:rPr>
-        <w:t>sideEffect</w:t>
-      </w:r>
-      <w:proofErr w:type="spellEnd"/>
-      <w:r>
-        <w:rPr>
-          <w:lang w:val="en-IN"/>
-        </w:rPr>
-        <w:t xml:space="preserve"> </w:t>
-      </w:r>
-      <w:proofErr w:type="gramStart"/>
-      <w:r>
-        <w:rPr>
-          <w:lang w:val="en-IN"/>
-        </w:rPr>
-        <w:t>function</w:t>
+        <w:t xml:space="preserve"> because enteredPassword is a dependency</w:t>
+      </w:r>
+      <w:r>
+        <w:rPr>
+          <w:lang w:val="en-IN"/>
+        </w:rPr>
+        <w:t>. Before it, the sideEffect runs only once, and then clean up runs multiple times. But not sideEffect function</w:t>
       </w:r>
       <w:r>
         <w:rPr>
@@ -2065,7 +1646,6 @@
         </w:rPr>
         <w:t>.</w:t>
       </w:r>
-      <w:proofErr w:type="gramEnd"/>
     </w:p>
     <w:p>
       <w:pPr>
@@ -2155,8 +1735,6 @@
           <w:lang w:val="en-IN"/>
         </w:rPr>
       </w:pPr>
-      <w:proofErr w:type="spellStart"/>
-      <w:proofErr w:type="gramStart"/>
       <w:r>
         <w:rPr>
           <w:b/>
@@ -2164,40 +1742,40 @@
           <w:u w:val="single"/>
           <w:lang w:val="en-IN"/>
         </w:rPr>
+        <w:t>useReducer():</w:t>
+      </w:r>
+      <w:r>
+        <w:rPr>
+          <w:b/>
+          <w:bCs/>
+          <w:u w:val="single"/>
+          <w:lang w:val="en-IN"/>
+        </w:rPr>
+        <w:t xml:space="preserve"> </w:t>
+      </w:r>
+      <w:hyperlink r:id="rId14" w:history="1">
+        <w:r>
+          <w:rPr>
+            <w:rStyle w:val="Hyperlink"/>
+            <w:b/>
+            <w:bCs/>
+            <w:lang w:val="en-IN"/>
+          </w:rPr>
+          <w:t>DEMYSTIFIED HERE</w:t>
+        </w:r>
+      </w:hyperlink>
+    </w:p>
+    <w:p>
+      <w:pPr>
+        <w:rPr>
+          <w:lang w:val="en-IN"/>
+        </w:rPr>
+      </w:pPr>
+      <w:r>
+        <w:rPr>
+          <w:noProof/>
+        </w:rPr>
         <w:lastRenderedPageBreak/>
-        <w:t>useReducer</w:t>
-      </w:r>
-      <w:proofErr w:type="spellEnd"/>
-      <w:r>
-        <w:rPr>
-          <w:b/>
-          <w:bCs/>
-          <w:u w:val="single"/>
-          <w:lang w:val="en-IN"/>
-        </w:rPr>
-        <w:t>(</w:t>
-      </w:r>
-      <w:proofErr w:type="gramEnd"/>
-      <w:r>
-        <w:rPr>
-          <w:b/>
-          <w:bCs/>
-          <w:u w:val="single"/>
-          <w:lang w:val="en-IN"/>
-        </w:rPr>
-        <w:t>):</w:t>
-      </w:r>
-    </w:p>
-    <w:p>
-      <w:pPr>
-        <w:rPr>
-          <w:lang w:val="en-IN"/>
-        </w:rPr>
-      </w:pPr>
-      <w:r>
-        <w:rPr>
-          <w:noProof/>
-        </w:rPr>
         <w:drawing>
           <wp:inline distT="0" distB="0" distL="0" distR="0" wp14:anchorId="643E4EC3" wp14:editId="254EB142">
             <wp:extent cx="5731510" cy="3326765"/>
@@ -2216,7 +1794,7 @@
                     </pic:cNvPicPr>
                   </pic:nvPicPr>
                   <pic:blipFill>
-                    <a:blip r:embed="rId13">
+                    <a:blip r:embed="rId15">
                       <a:extLst>
                         <a:ext uri="{28A0092B-C50C-407E-A947-70E740481C1C}">
                           <a14:useLocalDpi xmlns:a14="http://schemas.microsoft.com/office/drawing/2010/main" val="0"/>
@@ -2291,7 +1869,7 @@
                     <pic:cNvPicPr/>
                   </pic:nvPicPr>
                   <pic:blipFill>
-                    <a:blip r:embed="rId14">
+                    <a:blip r:embed="rId16">
                       <a:extLst>
                         <a:ext uri="{28A0092B-C50C-407E-A947-70E740481C1C}">
                           <a14:useLocalDpi xmlns:a14="http://schemas.microsoft.com/office/drawing/2010/main" val="0"/>
@@ -2357,7 +1935,7 @@
                     <pic:cNvPicPr/>
                   </pic:nvPicPr>
                   <pic:blipFill>
-                    <a:blip r:embed="rId15">
+                    <a:blip r:embed="rId17">
                       <a:extLst>
                         <a:ext uri="{28A0092B-C50C-407E-A947-70E740481C1C}">
                           <a14:useLocalDpi xmlns:a14="http://schemas.microsoft.com/office/drawing/2010/main" val="0"/>
@@ -2410,7 +1988,7 @@
                     <pic:cNvPicPr/>
                   </pic:nvPicPr>
                   <pic:blipFill>
-                    <a:blip r:embed="rId16"/>
+                    <a:blip r:embed="rId18"/>
                     <a:stretch>
                       <a:fillRect/>
                     </a:stretch>
@@ -2486,7 +2064,7 @@
                 <wp:cNvGraphicFramePr/>
                 <a:graphic xmlns:a="http://schemas.openxmlformats.org/drawingml/2006/main">
                   <a:graphicData uri="http://schemas.microsoft.com/office/word/2010/wordprocessingInk">
-                    <w14:contentPart bwMode="auto" r:id="rId17">
+                    <w14:contentPart bwMode="auto" r:id="rId19">
                       <w14:nvContentPartPr>
                         <w14:cNvContentPartPr/>
                       </w14:nvContentPartPr>
@@ -2522,7 +2100,7 @@
                 <o:lock v:ext="edit" aspectratio="t"/>
               </v:shapetype>
               <v:shape id="Ink 5" o:spid="_x0000_s1026" type="#_x0000_t75" style="position:absolute;margin-left:192.5pt;margin-top:52.7pt;width:54.85pt;height:226.35pt;z-index:251666432;visibility:visible;mso-wrap-style:square;mso-wrap-distance-left:9pt;mso-wrap-distance-top:0;mso-wrap-distance-right:9pt;mso-wrap-distance-bottom:0;mso-position-horizontal:absolute;mso-position-horizontal-relative:text;mso-position-vertical:absolute;mso-position-vertical-relative:text" o:gfxdata="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">
-                <v:imagedata r:id="rId18" o:title=""/>
+                <v:imagedata r:id="rId20" o:title=""/>
               </v:shape>
             </w:pict>
           </mc:Fallback>
@@ -2557,7 +2135,7 @@
                     <pic:cNvPicPr/>
                   </pic:nvPicPr>
                   <pic:blipFill>
-                    <a:blip r:embed="rId19">
+                    <a:blip r:embed="rId21">
                       <a:extLst>
                         <a:ext uri="{28A0092B-C50C-407E-A947-70E740481C1C}">
                           <a14:useLocalDpi xmlns:a14="http://schemas.microsoft.com/office/drawing/2010/main" val="0"/>
@@ -2604,7 +2182,7 @@
                     <pic:cNvPicPr/>
                   </pic:nvPicPr>
                   <pic:blipFill>
-                    <a:blip r:embed="rId20"/>
+                    <a:blip r:embed="rId22"/>
                     <a:stretch>
                       <a:fillRect/>
                     </a:stretch>
@@ -2641,25 +2219,28 @@
       <w:r>
         <w:rPr>
           <w:noProof/>
-        </w:rPr>
-        <w:t xml:space="preserve">Dispatch function is like setStateValue function of useState, the dispatch function returns the action value for the same reducer function we define.Basically it requires us to define the reducer function with 2 values. </w:t>
-      </w:r>
-    </w:p>
-    <w:p>
-      <w:pPr>
-        <w:ind w:firstLine="720"/>
-        <w:rPr>
-          <w:lang w:val="en-IN"/>
-        </w:rPr>
-      </w:pPr>
-      <w:r>
-        <w:rPr>
           <w:lang w:val="en-IN"/>
         </w:rPr>
         <w:drawing>
-          <wp:inline distT="0" distB="0" distL="0" distR="0" wp14:anchorId="0106AAEA" wp14:editId="78A8E7D7">
-            <wp:extent cx="5989751" cy="3106787"/>
-            <wp:effectExtent l="0" t="0" r="0" b="0"/>
+          <wp:anchor distT="0" distB="0" distL="114300" distR="114300" simplePos="0" relativeHeight="251667456" behindDoc="1" locked="0" layoutInCell="1" allowOverlap="1" wp14:anchorId="0106AAEA" wp14:editId="39FE7998">
+            <wp:simplePos x="0" y="0"/>
+            <wp:positionH relativeFrom="margin">
+              <wp:align>right</wp:align>
+            </wp:positionH>
+            <wp:positionV relativeFrom="paragraph">
+              <wp:posOffset>3083992</wp:posOffset>
+            </wp:positionV>
+            <wp:extent cx="5389880" cy="2794635"/>
+            <wp:effectExtent l="0" t="0" r="1270" b="5715"/>
+            <wp:wrapTight wrapText="bothSides">
+              <wp:wrapPolygon edited="0">
+                <wp:start x="0" y="0"/>
+                <wp:lineTo x="0" y="21497"/>
+                <wp:lineTo x="21529" y="21497"/>
+                <wp:lineTo x="21529" y="0"/>
+                <wp:lineTo x="0" y="0"/>
+              </wp:wrapPolygon>
+            </wp:wrapTight>
             <wp:docPr id="937080096" name="Picture 1"/>
             <wp:cNvGraphicFramePr>
               <a:graphicFrameLocks xmlns:a="http://schemas.openxmlformats.org/drawingml/2006/main" noChangeAspect="1"/>
@@ -2672,7 +2253,13 @@
                     <pic:cNvPicPr/>
                   </pic:nvPicPr>
                   <pic:blipFill>
-                    <a:blip r:embed="rId21"/>
+                    <a:blip r:embed="rId23">
+                      <a:extLst>
+                        <a:ext uri="{28A0092B-C50C-407E-A947-70E740481C1C}">
+                          <a14:useLocalDpi xmlns:a14="http://schemas.microsoft.com/office/drawing/2010/main" val="0"/>
+                        </a:ext>
+                      </a:extLst>
+                    </a:blip>
                     <a:stretch>
                       <a:fillRect/>
                     </a:stretch>
@@ -2680,7 +2267,447 @@
                   <pic:spPr>
                     <a:xfrm>
                       <a:off x="0" y="0"/>
-                      <a:ext cx="5995487" cy="3109762"/>
+                      <a:ext cx="5389880" cy="2794635"/>
+                    </a:xfrm>
+                    <a:prstGeom prst="rect">
+                      <a:avLst/>
+                    </a:prstGeom>
+                  </pic:spPr>
+                </pic:pic>
+              </a:graphicData>
+            </a:graphic>
+            <wp14:sizeRelH relativeFrom="margin">
+              <wp14:pctWidth>0</wp14:pctWidth>
+            </wp14:sizeRelH>
+            <wp14:sizeRelV relativeFrom="margin">
+              <wp14:pctHeight>0</wp14:pctHeight>
+            </wp14:sizeRelV>
+          </wp:anchor>
+        </w:drawing>
+      </w:r>
+      <w:r>
+        <w:rPr>
+          <w:noProof/>
+        </w:rPr>
+        <w:t xml:space="preserve">Dispatch function is like setStateValue function of useState, the dispatch function returns the action value for the same reducer function we define.Basically it requires us to define the reducer function with 2 values. </w:t>
+      </w:r>
+    </w:p>
+    <w:p>
+      <w:pPr>
+        <w:ind w:firstLine="720"/>
+        <w:rPr>
+          <w:b/>
+          <w:bCs/>
+          <w:sz w:val="32"/>
+          <w:szCs w:val="28"/>
+          <w:u w:val="single"/>
+          <w:lang w:val="en-IN"/>
+        </w:rPr>
+      </w:pPr>
+    </w:p>
+    <w:p>
+      <w:pPr>
+        <w:ind w:firstLine="720"/>
+        <w:rPr>
+          <w:b/>
+          <w:bCs/>
+          <w:sz w:val="32"/>
+          <w:szCs w:val="28"/>
+          <w:u w:val="single"/>
+          <w:lang w:val="en-IN"/>
+        </w:rPr>
+      </w:pPr>
+    </w:p>
+    <w:p>
+      <w:pPr>
+        <w:ind w:firstLine="720"/>
+        <w:rPr>
+          <w:b/>
+          <w:bCs/>
+          <w:sz w:val="32"/>
+          <w:szCs w:val="28"/>
+          <w:u w:val="single"/>
+          <w:lang w:val="en-IN"/>
+        </w:rPr>
+      </w:pPr>
+    </w:p>
+    <w:p>
+      <w:pPr>
+        <w:ind w:firstLine="720"/>
+        <w:rPr>
+          <w:b/>
+          <w:bCs/>
+          <w:sz w:val="32"/>
+          <w:szCs w:val="28"/>
+          <w:u w:val="single"/>
+          <w:lang w:val="en-IN"/>
+        </w:rPr>
+      </w:pPr>
+    </w:p>
+    <w:p>
+      <w:pPr>
+        <w:ind w:firstLine="720"/>
+        <w:rPr>
+          <w:b/>
+          <w:bCs/>
+          <w:sz w:val="32"/>
+          <w:szCs w:val="28"/>
+          <w:u w:val="single"/>
+          <w:lang w:val="en-IN"/>
+        </w:rPr>
+      </w:pPr>
+    </w:p>
+    <w:p>
+      <w:pPr>
+        <w:ind w:firstLine="720"/>
+        <w:rPr>
+          <w:b/>
+          <w:bCs/>
+          <w:sz w:val="32"/>
+          <w:szCs w:val="28"/>
+          <w:u w:val="single"/>
+          <w:lang w:val="en-IN"/>
+        </w:rPr>
+      </w:pPr>
+    </w:p>
+    <w:p>
+      <w:pPr>
+        <w:ind w:firstLine="720"/>
+        <w:rPr>
+          <w:b/>
+          <w:bCs/>
+          <w:sz w:val="32"/>
+          <w:szCs w:val="28"/>
+          <w:u w:val="single"/>
+          <w:lang w:val="en-IN"/>
+        </w:rPr>
+      </w:pPr>
+    </w:p>
+    <w:p>
+      <w:pPr>
+        <w:ind w:firstLine="720"/>
+        <w:rPr>
+          <w:b/>
+          <w:bCs/>
+          <w:sz w:val="32"/>
+          <w:szCs w:val="28"/>
+          <w:u w:val="single"/>
+          <w:lang w:val="en-IN"/>
+        </w:rPr>
+      </w:pPr>
+    </w:p>
+    <w:p>
+      <w:pPr>
+        <w:ind w:firstLine="720"/>
+        <w:rPr>
+          <w:b/>
+          <w:bCs/>
+          <w:sz w:val="32"/>
+          <w:szCs w:val="28"/>
+          <w:u w:val="single"/>
+          <w:lang w:val="en-IN"/>
+        </w:rPr>
+      </w:pPr>
+    </w:p>
+    <w:p>
+      <w:pPr>
+        <w:ind w:firstLine="720"/>
+        <w:rPr>
+          <w:b/>
+          <w:bCs/>
+          <w:sz w:val="32"/>
+          <w:szCs w:val="28"/>
+          <w:u w:val="single"/>
+          <w:lang w:val="en-IN"/>
+        </w:rPr>
+      </w:pPr>
+    </w:p>
+    <w:p>
+      <w:pPr>
+        <w:ind w:firstLine="720"/>
+        <w:rPr>
+          <w:b/>
+          <w:bCs/>
+          <w:sz w:val="32"/>
+          <w:szCs w:val="28"/>
+          <w:u w:val="single"/>
+          <w:lang w:val="en-IN"/>
+        </w:rPr>
+      </w:pPr>
+    </w:p>
+    <w:p>
+      <w:pPr>
+        <w:ind w:firstLine="720"/>
+        <w:rPr>
+          <w:b/>
+          <w:bCs/>
+          <w:sz w:val="32"/>
+          <w:szCs w:val="28"/>
+          <w:u w:val="single"/>
+          <w:lang w:val="en-IN"/>
+        </w:rPr>
+      </w:pPr>
+      <w:r>
+        <w:rPr>
+          <w:b/>
+          <w:bCs/>
+          <w:sz w:val="32"/>
+          <w:szCs w:val="28"/>
+          <w:u w:val="single"/>
+          <w:lang w:val="en-IN"/>
+        </w:rPr>
+        <w:lastRenderedPageBreak/>
+        <w:t>Reverse Engineer the dispatch function:</w:t>
+      </w:r>
+    </w:p>
+    <w:p>
+      <w:pPr>
+        <w:ind w:firstLine="720"/>
+        <w:rPr>
+          <w:b/>
+          <w:bCs/>
+          <w:sz w:val="32"/>
+          <w:szCs w:val="28"/>
+          <w:u w:val="single"/>
+          <w:lang w:val="en-IN"/>
+        </w:rPr>
+      </w:pPr>
+      <w:r>
+        <w:rPr>
+          <w:b/>
+          <w:bCs/>
+          <w:sz w:val="32"/>
+          <w:szCs w:val="28"/>
+          <w:u w:val="single"/>
+          <w:lang w:val="en-IN"/>
+        </w:rPr>
+        <w:drawing>
+          <wp:anchor distT="0" distB="0" distL="114300" distR="114300" simplePos="0" relativeHeight="251668480" behindDoc="1" locked="0" layoutInCell="1" allowOverlap="1" wp14:anchorId="77E2D757" wp14:editId="6B868D24">
+            <wp:simplePos x="0" y="0"/>
+            <wp:positionH relativeFrom="column">
+              <wp:posOffset>525780</wp:posOffset>
+            </wp:positionH>
+            <wp:positionV relativeFrom="paragraph">
+              <wp:posOffset>0</wp:posOffset>
+            </wp:positionV>
+            <wp:extent cx="5499735" cy="2967355"/>
+            <wp:effectExtent l="0" t="0" r="5715" b="4445"/>
+            <wp:wrapSquare wrapText="bothSides"/>
+            <wp:docPr id="1010367191" name="Picture 1"/>
+            <wp:cNvGraphicFramePr>
+              <a:graphicFrameLocks xmlns:a="http://schemas.openxmlformats.org/drawingml/2006/main" noChangeAspect="1"/>
+            </wp:cNvGraphicFramePr>
+            <a:graphic xmlns:a="http://schemas.openxmlformats.org/drawingml/2006/main">
+              <a:graphicData uri="http://schemas.openxmlformats.org/drawingml/2006/picture">
+                <pic:pic xmlns:pic="http://schemas.openxmlformats.org/drawingml/2006/picture">
+                  <pic:nvPicPr>
+                    <pic:cNvPr id="1010367191" name=""/>
+                    <pic:cNvPicPr/>
+                  </pic:nvPicPr>
+                  <pic:blipFill>
+                    <a:blip r:embed="rId24">
+                      <a:extLst>
+                        <a:ext uri="{28A0092B-C50C-407E-A947-70E740481C1C}">
+                          <a14:useLocalDpi xmlns:a14="http://schemas.microsoft.com/office/drawing/2010/main" val="0"/>
+                        </a:ext>
+                      </a:extLst>
+                    </a:blip>
+                    <a:stretch>
+                      <a:fillRect/>
+                    </a:stretch>
+                  </pic:blipFill>
+                  <pic:spPr>
+                    <a:xfrm>
+                      <a:off x="0" y="0"/>
+                      <a:ext cx="5499735" cy="2967355"/>
+                    </a:xfrm>
+                    <a:prstGeom prst="rect">
+                      <a:avLst/>
+                    </a:prstGeom>
+                  </pic:spPr>
+                </pic:pic>
+              </a:graphicData>
+            </a:graphic>
+            <wp14:sizeRelH relativeFrom="margin">
+              <wp14:pctWidth>0</wp14:pctWidth>
+            </wp14:sizeRelH>
+            <wp14:sizeRelV relativeFrom="margin">
+              <wp14:pctHeight>0</wp14:pctHeight>
+            </wp14:sizeRelV>
+          </wp:anchor>
+        </w:drawing>
+      </w:r>
+    </w:p>
+    <w:p>
+      <w:pPr>
+        <w:ind w:firstLine="720"/>
+        <w:rPr>
+          <w:lang w:val="en-IN"/>
+        </w:rPr>
+      </w:pPr>
+      <w:r>
+        <w:rPr>
+          <w:lang w:val="en-IN"/>
+        </w:rPr>
+        <w:drawing>
+          <wp:anchor distT="0" distB="0" distL="114300" distR="114300" simplePos="0" relativeHeight="251669504" behindDoc="1" locked="0" layoutInCell="1" allowOverlap="1" wp14:anchorId="51B87C89" wp14:editId="07E92349">
+            <wp:simplePos x="0" y="0"/>
+            <wp:positionH relativeFrom="margin">
+              <wp:align>left</wp:align>
+            </wp:positionH>
+            <wp:positionV relativeFrom="paragraph">
+              <wp:posOffset>3082446</wp:posOffset>
+            </wp:positionV>
+            <wp:extent cx="6645910" cy="5189855"/>
+            <wp:effectExtent l="0" t="0" r="2540" b="0"/>
+            <wp:wrapTight wrapText="bothSides">
+              <wp:wrapPolygon edited="0">
+                <wp:start x="0" y="0"/>
+                <wp:lineTo x="0" y="21486"/>
+                <wp:lineTo x="21546" y="21486"/>
+                <wp:lineTo x="21546" y="0"/>
+                <wp:lineTo x="0" y="0"/>
+              </wp:wrapPolygon>
+            </wp:wrapTight>
+            <wp:docPr id="1648383207" name="Picture 1"/>
+            <wp:cNvGraphicFramePr>
+              <a:graphicFrameLocks xmlns:a="http://schemas.openxmlformats.org/drawingml/2006/main" noChangeAspect="1"/>
+            </wp:cNvGraphicFramePr>
+            <a:graphic xmlns:a="http://schemas.openxmlformats.org/drawingml/2006/main">
+              <a:graphicData uri="http://schemas.openxmlformats.org/drawingml/2006/picture">
+                <pic:pic xmlns:pic="http://schemas.openxmlformats.org/drawingml/2006/picture">
+                  <pic:nvPicPr>
+                    <pic:cNvPr id="1648383207" name=""/>
+                    <pic:cNvPicPr/>
+                  </pic:nvPicPr>
+                  <pic:blipFill>
+                    <a:blip r:embed="rId25">
+                      <a:extLst>
+                        <a:ext uri="{28A0092B-C50C-407E-A947-70E740481C1C}">
+                          <a14:useLocalDpi xmlns:a14="http://schemas.microsoft.com/office/drawing/2010/main" val="0"/>
+                        </a:ext>
+                      </a:extLst>
+                    </a:blip>
+                    <a:stretch>
+                      <a:fillRect/>
+                    </a:stretch>
+                  </pic:blipFill>
+                  <pic:spPr>
+                    <a:xfrm>
+                      <a:off x="0" y="0"/>
+                      <a:ext cx="6645910" cy="5189855"/>
+                    </a:xfrm>
+                    <a:prstGeom prst="rect">
+                      <a:avLst/>
+                    </a:prstGeom>
+                  </pic:spPr>
+                </pic:pic>
+              </a:graphicData>
+            </a:graphic>
+          </wp:anchor>
+        </w:drawing>
+      </w:r>
+      <w:r>
+        <w:rPr>
+          <w:lang w:val="en-IN"/>
+        </w:rPr>
+        <w:t>It calls the reducer function in it, with the current state, and the action/more data that we pass along with it.</w:t>
+      </w:r>
+    </w:p>
+    <w:p>
+      <w:pPr>
+        <w:ind w:firstLine="720"/>
+        <w:rPr>
+          <w:b/>
+          <w:bCs/>
+          <w:lang w:val="en-IN"/>
+        </w:rPr>
+      </w:pPr>
+    </w:p>
+    <w:p>
+      <w:pPr>
+        <w:ind w:firstLine="720"/>
+        <w:rPr>
+          <w:b/>
+          <w:bCs/>
+          <w:lang w:val="en-IN"/>
+        </w:rPr>
+      </w:pPr>
+    </w:p>
+    <w:p>
+      <w:pPr>
+        <w:ind w:firstLine="720"/>
+        <w:rPr>
+          <w:b/>
+          <w:bCs/>
+          <w:lang w:val="en-IN"/>
+        </w:rPr>
+      </w:pPr>
+    </w:p>
+    <w:p>
+      <w:pPr>
+        <w:ind w:firstLine="720"/>
+        <w:rPr>
+          <w:b/>
+          <w:bCs/>
+          <w:lang w:val="en-IN"/>
+        </w:rPr>
+      </w:pPr>
+    </w:p>
+    <w:p>
+      <w:pPr>
+        <w:ind w:firstLine="720"/>
+        <w:rPr>
+          <w:b/>
+          <w:bCs/>
+          <w:lang w:val="en-IN"/>
+        </w:rPr>
+      </w:pPr>
+      <w:r>
+        <w:rPr>
+          <w:b/>
+          <w:bCs/>
+          <w:lang w:val="en-IN"/>
+        </w:rPr>
+        <w:t>IMMUTABILITY PRINCIPLE:</w:t>
+      </w:r>
+    </w:p>
+    <w:p>
+      <w:pPr>
+        <w:ind w:firstLine="720"/>
+        <w:rPr>
+          <w:lang w:val="en-IN"/>
+        </w:rPr>
+      </w:pPr>
+      <w:r>
+        <w:rPr>
+          <w:lang w:val="en-IN"/>
+        </w:rPr>
+        <w:drawing>
+          <wp:inline distT="0" distB="0" distL="0" distR="0" wp14:anchorId="0876CA4B" wp14:editId="503B43A9">
+            <wp:extent cx="5353797" cy="6287377"/>
+            <wp:effectExtent l="0" t="0" r="0" b="0"/>
+            <wp:docPr id="173579023" name="Picture 1"/>
+            <wp:cNvGraphicFramePr>
+              <a:graphicFrameLocks xmlns:a="http://schemas.openxmlformats.org/drawingml/2006/main" noChangeAspect="1"/>
+            </wp:cNvGraphicFramePr>
+            <a:graphic xmlns:a="http://schemas.openxmlformats.org/drawingml/2006/main">
+              <a:graphicData uri="http://schemas.openxmlformats.org/drawingml/2006/picture">
+                <pic:pic xmlns:pic="http://schemas.openxmlformats.org/drawingml/2006/picture">
+                  <pic:nvPicPr>
+                    <pic:cNvPr id="173579023" name=""/>
+                    <pic:cNvPicPr/>
+                  </pic:nvPicPr>
+                  <pic:blipFill>
+                    <a:blip r:embed="rId26"/>
+                    <a:stretch>
+                      <a:fillRect/>
+                    </a:stretch>
+                  </pic:blipFill>
+                  <pic:spPr>
+                    <a:xfrm>
+                      <a:off x="0" y="0"/>
+                      <a:ext cx="5353797" cy="6287377"/>
                     </a:xfrm>
                     <a:prstGeom prst="rect">
                       <a:avLst/>
@@ -2695,7 +2722,7 @@
     </w:p>
     <w:sectPr>
       <w:pgSz w:w="11906" w:h="16838"/>
-      <w:pgMar w:top="1440" w:right="1440" w:bottom="1440" w:left="1440" w:header="708" w:footer="708" w:gutter="0"/>
+      <w:pgMar w:top="720" w:right="720" w:bottom="720" w:left="720" w:header="708" w:footer="708" w:gutter="0"/>
       <w:cols w:space="708"/>
       <w:docGrid w:linePitch="360"/>
     </w:sectPr>
@@ -3389,6 +3416,29 @@
       <w:contextualSpacing/>
     </w:pPr>
   </w:style>
+  <w:style w:type="character" w:styleId="Hyperlink">
+    <w:name w:val="Hyperlink"/>
+    <w:basedOn w:val="DefaultParagraphFont"/>
+    <w:uiPriority w:val="99"/>
+    <w:unhideWhenUsed/>
+    <w:rsid w:val="007A6407"/>
+    <w:rPr>
+      <w:color w:val="0563C1" w:themeColor="hyperlink"/>
+      <w:u w:val="single"/>
+    </w:rPr>
+  </w:style>
+  <w:style w:type="character" w:styleId="UnresolvedMention">
+    <w:name w:val="Unresolved Mention"/>
+    <w:basedOn w:val="DefaultParagraphFont"/>
+    <w:uiPriority w:val="99"/>
+    <w:semiHidden/>
+    <w:unhideWhenUsed/>
+    <w:rsid w:val="007A6407"/>
+    <w:rPr>
+      <w:color w:val="605E5C"/>
+      <w:shd w:val="clear" w:color="auto" w:fill="E1DFDD"/>
+    </w:rPr>
+  </w:style>
 </w:styles>
 </file>
 
@@ -3680,4 +3730,16 @@
     </a:ext>
   </a:extLst>
 </a:theme>
+</file>
+
+<file path=customXml/item1.xml><?xml version="1.0" encoding="utf-8"?>
+<b:Sources xmlns:b="http://schemas.openxmlformats.org/officeDocument/2006/bibliography" xmlns="http://schemas.openxmlformats.org/officeDocument/2006/bibliography" SelectedStyle="\APASixthEditionOfficeOnline.xsl" StyleName="APA" Version="6"/>
+</file>
+
+<file path=customXml/itemProps1.xml><?xml version="1.0" encoding="utf-8"?>
+<ds:datastoreItem xmlns:ds="http://schemas.openxmlformats.org/officeDocument/2006/customXml" ds:itemID="{20B1A845-C554-49C9-9D87-79D49B9A1FBC}">
+  <ds:schemaRefs>
+    <ds:schemaRef ds:uri="http://schemas.openxmlformats.org/officeDocument/2006/bibliography"/>
+  </ds:schemaRefs>
+</ds:datastoreItem>
 </file>
</xml_diff>